<commit_message>
Added the 70 neurons output for 300 epoch
</commit_message>
<xml_diff>
--- a/Documentation.docx
+++ b/Documentation.docx
@@ -22029,7 +22029,23 @@
           <w:sz w:val="24"/>
           <w:szCs w:val="24"/>
         </w:rPr>
-        <w:t xml:space="preserve">Firstly we will go with the GRU model we have trained that model with the 3 epoch values which are 100, 200 and 300. And based on that it has generated the output values and graphs. The first graph will represent that </w:t>
+        <w:t>Firstly we will go with the GRU model we have trained that model with the 3 epoch values which are 100, 200 and 300.</w:t>
+      </w:r>
+      <w:r>
+        <w:rPr>
+          <w:rFonts w:ascii="Times New Roman" w:hAnsi="Times New Roman"/>
+          <w:sz w:val="24"/>
+          <w:szCs w:val="24"/>
+        </w:rPr>
+        <w:t xml:space="preserve"> With the 50 neurons in every layer.</w:t>
+      </w:r>
+      <w:r>
+        <w:rPr>
+          <w:rFonts w:ascii="Times New Roman" w:hAnsi="Times New Roman"/>
+          <w:sz w:val="24"/>
+          <w:szCs w:val="24"/>
+        </w:rPr>
+        <w:t xml:space="preserve"> And based on that it has generated the output values and graphs. The first graph will represent that </w:t>
       </w:r>
       <w:r>
         <w:rPr>
@@ -22164,6 +22180,12 @@
         </w:rPr>
         <w:t xml:space="preserve"> The graph for the 300 epoch values for the GRU</w:t>
       </w:r>
+      <w:r>
+        <w:rPr>
+          <w:color w:val="auto"/>
+        </w:rPr>
+        <w:t xml:space="preserve"> with 50 neurons</w:t>
+      </w:r>
     </w:p>
     <w:p>
       <w:pPr>
@@ -22210,10 +22232,10 @@
         </w:rPr>
         <w:lastRenderedPageBreak/>
         <w:drawing>
-          <wp:inline distT="0" distB="0" distL="0" distR="0" wp14:anchorId="0FA79104" wp14:editId="61012178">
-            <wp:extent cx="5943600" cy="3565525"/>
-            <wp:effectExtent l="0" t="0" r="0" b="0"/>
-            <wp:docPr id="19" name="Picture 19"/>
+          <wp:inline distT="0" distB="0" distL="0" distR="0" wp14:anchorId="7EEA0A7C" wp14:editId="1F2CFADE">
+            <wp:extent cx="5991860" cy="3089275"/>
+            <wp:effectExtent l="0" t="0" r="8890" b="0"/>
+            <wp:docPr id="21" name="Picture 21"/>
             <wp:cNvGraphicFramePr>
               <a:graphicFrameLocks xmlns:a="http://schemas.openxmlformats.org/drawingml/2006/main" noChangeAspect="1"/>
             </wp:cNvGraphicFramePr>
@@ -22221,13 +22243,13 @@
               <a:graphicData uri="http://schemas.openxmlformats.org/drawingml/2006/picture">
                 <pic:pic xmlns:pic="http://schemas.openxmlformats.org/drawingml/2006/picture">
                   <pic:nvPicPr>
-                    <pic:cNvPr id="0" name="Picture 1"/>
+                    <pic:cNvPr id="0" name="Picture 8"/>
                     <pic:cNvPicPr>
                       <a:picLocks noChangeAspect="1" noChangeArrowheads="1"/>
                     </pic:cNvPicPr>
                   </pic:nvPicPr>
                   <pic:blipFill>
-                    <a:blip r:embed="rId35">
+                    <a:blip r:embed="rId35" cstate="print">
                       <a:extLst>
                         <a:ext uri="{28A0092B-C50C-407E-A947-70E740481C1C}">
                           <a14:useLocalDpi xmlns:a14="http://schemas.microsoft.com/office/drawing/2010/main" val="0"/>
@@ -22242,7 +22264,7 @@
                   <pic:spPr bwMode="auto">
                     <a:xfrm>
                       <a:off x="0" y="0"/>
-                      <a:ext cx="5943600" cy="3565525"/>
+                      <a:ext cx="5991860" cy="3089275"/>
                     </a:xfrm>
                     <a:prstGeom prst="rect">
                       <a:avLst/>
@@ -22308,36 +22330,196 @@
         <w:rPr>
           <w:color w:val="auto"/>
         </w:rPr>
-        <w:t xml:space="preserve"> The forecasting of data for the next 24 hours data based on the data what we have provided.</w:t>
+        <w:t xml:space="preserve"> The forecasting of data for the next 24 hours data based on the data what we have provided</w:t>
+      </w:r>
+      <w:r>
+        <w:rPr>
+          <w:color w:val="auto"/>
+        </w:rPr>
+        <w:t xml:space="preserve"> for 50 neurons</w:t>
+      </w:r>
+      <w:r>
+        <w:rPr>
+          <w:color w:val="auto"/>
+        </w:rPr>
+        <w:t>.</w:t>
       </w:r>
     </w:p>
     <w:p>
       <w:pPr>
         <w:jc w:val="both"/>
         <w:rPr>
-          <w:rFonts w:ascii="Times New Roman" w:hAnsi="Times New Roman"/>
-          <w:sz w:val="24"/>
-          <w:szCs w:val="24"/>
-        </w:rPr>
-      </w:pPr>
+          <w:noProof/>
+        </w:rPr>
+      </w:pPr>
+      <w:r>
+        <w:rPr>
+          <w:rFonts w:ascii="Times New Roman" w:hAnsi="Times New Roman"/>
+          <w:sz w:val="24"/>
+          <w:szCs w:val="24"/>
+        </w:rPr>
+        <w:t>Same like this we have trained the model for the GRU and with the epoch values of 100 and 200 and generated the output for the same which is next 24 hours of data.</w:t>
+      </w:r>
+      <w:r>
+        <w:rPr>
+          <w:noProof/>
+        </w:rPr>
+        <w:t xml:space="preserve"> </w:t>
+      </w:r>
     </w:p>
     <w:p>
       <w:pPr>
         <w:jc w:val="both"/>
         <w:rPr>
-          <w:rFonts w:ascii="Times New Roman" w:hAnsi="Times New Roman"/>
-          <w:sz w:val="24"/>
-          <w:szCs w:val="24"/>
-        </w:rPr>
-      </w:pPr>
-      <w:r>
-        <w:rPr>
-          <w:rFonts w:ascii="Times New Roman" w:hAnsi="Times New Roman"/>
-          <w:sz w:val="24"/>
-          <w:szCs w:val="24"/>
-        </w:rPr>
-        <w:t>Same like this we have trained the model for the GRU and with the epoch values of 100 and 200 and generated the output for the same which is next 24 hours of data.</w:t>
-      </w:r>
+          <w:noProof/>
+        </w:rPr>
+      </w:pPr>
+    </w:p>
+    <w:p>
+      <w:pPr>
+        <w:keepNext/>
+        <w:jc w:val="center"/>
+      </w:pPr>
+      <w:r>
+        <w:rPr>
+          <w:noProof/>
+        </w:rPr>
+        <w:drawing>
+          <wp:inline distT="0" distB="0" distL="0" distR="0" wp14:anchorId="7E1A615F" wp14:editId="69FE95EF">
+            <wp:extent cx="5943600" cy="2228850"/>
+            <wp:effectExtent l="0" t="0" r="0" b="0"/>
+            <wp:docPr id="17" name="Picture 17"/>
+            <wp:cNvGraphicFramePr>
+              <a:graphicFrameLocks xmlns:a="http://schemas.openxmlformats.org/drawingml/2006/main" noChangeAspect="1"/>
+            </wp:cNvGraphicFramePr>
+            <a:graphic xmlns:a="http://schemas.openxmlformats.org/drawingml/2006/main">
+              <a:graphicData uri="http://schemas.openxmlformats.org/drawingml/2006/picture">
+                <pic:pic xmlns:pic="http://schemas.openxmlformats.org/drawingml/2006/picture">
+                  <pic:nvPicPr>
+                    <pic:cNvPr id="0" name="Picture 5"/>
+                    <pic:cNvPicPr>
+                      <a:picLocks noChangeAspect="1" noChangeArrowheads="1"/>
+                    </pic:cNvPicPr>
+                  </pic:nvPicPr>
+                  <pic:blipFill>
+                    <a:blip r:embed="rId36">
+                      <a:extLst>
+                        <a:ext uri="{28A0092B-C50C-407E-A947-70E740481C1C}">
+                          <a14:useLocalDpi xmlns:a14="http://schemas.microsoft.com/office/drawing/2010/main" val="0"/>
+                        </a:ext>
+                      </a:extLst>
+                    </a:blip>
+                    <a:srcRect/>
+                    <a:stretch>
+                      <a:fillRect/>
+                    </a:stretch>
+                  </pic:blipFill>
+                  <pic:spPr bwMode="auto">
+                    <a:xfrm>
+                      <a:off x="0" y="0"/>
+                      <a:ext cx="5943600" cy="2228850"/>
+                    </a:xfrm>
+                    <a:prstGeom prst="rect">
+                      <a:avLst/>
+                    </a:prstGeom>
+                    <a:noFill/>
+                    <a:ln>
+                      <a:noFill/>
+                    </a:ln>
+                  </pic:spPr>
+                </pic:pic>
+              </a:graphicData>
+            </a:graphic>
+          </wp:inline>
+        </w:drawing>
+      </w:r>
+    </w:p>
+    <w:p>
+      <w:pPr>
+        <w:pStyle w:val="Caption"/>
+        <w:jc w:val="center"/>
+        <w:rPr>
+          <w:color w:val="auto"/>
+        </w:rPr>
+      </w:pPr>
+      <w:r>
+        <w:rPr>
+          <w:color w:val="auto"/>
+        </w:rPr>
+        <w:t xml:space="preserve">Figure </w:t>
+      </w:r>
+      <w:r>
+        <w:rPr>
+          <w:color w:val="auto"/>
+        </w:rPr>
+        <w:fldChar w:fldCharType="begin"/>
+      </w:r>
+      <w:r>
+        <w:rPr>
+          <w:color w:val="auto"/>
+        </w:rPr>
+        <w:instrText xml:space="preserve"> SEQ Figure \* ARABIC </w:instrText>
+      </w:r>
+      <w:r>
+        <w:rPr>
+          <w:color w:val="auto"/>
+        </w:rPr>
+        <w:fldChar w:fldCharType="separate"/>
+      </w:r>
+      <w:r>
+        <w:rPr>
+          <w:noProof/>
+          <w:color w:val="auto"/>
+        </w:rPr>
+        <w:t>21</w:t>
+      </w:r>
+      <w:r>
+        <w:rPr>
+          <w:color w:val="auto"/>
+        </w:rPr>
+        <w:fldChar w:fldCharType="end"/>
+      </w:r>
+      <w:r>
+        <w:rPr>
+          <w:color w:val="auto"/>
+        </w:rPr>
+        <w:t xml:space="preserve"> The graph of 100 and 200 epoch values for the 50 neurons for the GR</w:t>
+      </w:r>
+      <w:r>
+        <w:rPr>
+          <w:color w:val="auto"/>
+        </w:rPr>
+        <w:t>U</w:t>
+      </w:r>
+    </w:p>
+    <w:p>
+      <w:r>
+        <w:br w:type="page"/>
+      </w:r>
+    </w:p>
+    <w:p>
+      <w:pPr>
+        <w:rPr>
+          <w:rFonts w:ascii="Times New Roman" w:hAnsi="Times New Roman"/>
+          <w:sz w:val="24"/>
+          <w:szCs w:val="24"/>
+        </w:rPr>
+        <w:sectPr>
+          <w:footerReference w:type="default" r:id="rId37"/>
+          <w:type w:val="continuous"/>
+          <w:pgSz w:w="12240" w:h="15840"/>
+          <w:pgMar w:top="1440" w:right="1440" w:bottom="1440" w:left="1440" w:header="720" w:footer="720" w:gutter="0"/>
+          <w:pgBorders w:offsetFrom="page">
+            <w:top w:val="thinThickSmallGap" w:sz="18" w:space="24" w:color="auto"/>
+            <w:left w:val="thinThickSmallGap" w:sz="18" w:space="24" w:color="auto"/>
+            <w:bottom w:val="thinThickSmallGap" w:sz="18" w:space="24" w:color="auto"/>
+            <w:right w:val="thinThickSmallGap" w:sz="18" w:space="24" w:color="auto"/>
+          </w:pgBorders>
+          <w:pgNumType w:start="1"/>
+          <w:cols w:space="720"/>
+          <w:docGrid w:linePitch="360"/>
+        </w:sectPr>
+      </w:pPr>
     </w:p>
     <w:p>
       <w:pPr>
@@ -22348,16 +22530,147 @@
           <w:szCs w:val="24"/>
         </w:rPr>
       </w:pPr>
-    </w:p>
-    <w:p>
-      <w:pPr>
+      <w:r>
+        <w:rPr>
+          <w:rFonts w:ascii="Times New Roman" w:hAnsi="Times New Roman"/>
+          <w:sz w:val="24"/>
+          <w:szCs w:val="24"/>
+        </w:rPr>
+        <w:lastRenderedPageBreak/>
+        <w:t>The model what we have saved for both the 100 and 200 epoch values and based on that generated the output for the air pollution data. We will give the same data for the forecasting and it will generate the output. The output will generate in the graph and we have saved that model.</w:t>
+      </w:r>
+    </w:p>
+    <w:p>
+      <w:pPr>
+        <w:keepNext/>
         <w:jc w:val="both"/>
-        <w:rPr>
-          <w:rFonts w:ascii="Times New Roman" w:hAnsi="Times New Roman"/>
-          <w:sz w:val="24"/>
-          <w:szCs w:val="24"/>
-        </w:rPr>
-      </w:pPr>
+      </w:pPr>
+      <w:r>
+        <w:rPr>
+          <w:rFonts w:ascii="Times New Roman" w:hAnsi="Times New Roman"/>
+          <w:noProof/>
+          <w:sz w:val="24"/>
+          <w:szCs w:val="24"/>
+        </w:rPr>
+        <w:drawing>
+          <wp:inline distT="0" distB="0" distL="0" distR="0" wp14:anchorId="7E3BA19C" wp14:editId="1123EC35">
+            <wp:extent cx="5936615" cy="1530985"/>
+            <wp:effectExtent l="0" t="0" r="6985" b="0"/>
+            <wp:docPr id="15" name="Picture 15"/>
+            <wp:cNvGraphicFramePr>
+              <a:graphicFrameLocks xmlns:a="http://schemas.openxmlformats.org/drawingml/2006/main" noChangeAspect="1"/>
+            </wp:cNvGraphicFramePr>
+            <a:graphic xmlns:a="http://schemas.openxmlformats.org/drawingml/2006/main">
+              <a:graphicData uri="http://schemas.openxmlformats.org/drawingml/2006/picture">
+                <pic:pic xmlns:pic="http://schemas.openxmlformats.org/drawingml/2006/picture">
+                  <pic:nvPicPr>
+                    <pic:cNvPr id="0" name="Picture 1"/>
+                    <pic:cNvPicPr>
+                      <a:picLocks noChangeAspect="1" noChangeArrowheads="1"/>
+                    </pic:cNvPicPr>
+                  </pic:nvPicPr>
+                  <pic:blipFill>
+                    <a:blip r:embed="rId38" cstate="print">
+                      <a:extLst>
+                        <a:ext uri="{28A0092B-C50C-407E-A947-70E740481C1C}">
+                          <a14:useLocalDpi xmlns:a14="http://schemas.microsoft.com/office/drawing/2010/main" val="0"/>
+                        </a:ext>
+                      </a:extLst>
+                    </a:blip>
+                    <a:srcRect/>
+                    <a:stretch>
+                      <a:fillRect/>
+                    </a:stretch>
+                  </pic:blipFill>
+                  <pic:spPr bwMode="auto">
+                    <a:xfrm>
+                      <a:off x="0" y="0"/>
+                      <a:ext cx="5936615" cy="1530985"/>
+                    </a:xfrm>
+                    <a:prstGeom prst="rect">
+                      <a:avLst/>
+                    </a:prstGeom>
+                    <a:noFill/>
+                    <a:ln>
+                      <a:noFill/>
+                    </a:ln>
+                  </pic:spPr>
+                </pic:pic>
+              </a:graphicData>
+            </a:graphic>
+          </wp:inline>
+        </w:drawing>
+      </w:r>
+    </w:p>
+    <w:p>
+      <w:pPr>
+        <w:pStyle w:val="Caption"/>
+        <w:jc w:val="center"/>
+        <w:rPr>
+          <w:color w:val="auto"/>
+        </w:rPr>
+      </w:pPr>
+      <w:r>
+        <w:rPr>
+          <w:color w:val="auto"/>
+        </w:rPr>
+        <w:t xml:space="preserve">Figure </w:t>
+      </w:r>
+      <w:r>
+        <w:rPr>
+          <w:color w:val="auto"/>
+        </w:rPr>
+        <w:fldChar w:fldCharType="begin"/>
+      </w:r>
+      <w:r>
+        <w:rPr>
+          <w:color w:val="auto"/>
+        </w:rPr>
+        <w:instrText xml:space="preserve"> SEQ Figure \* ARABIC </w:instrText>
+      </w:r>
+      <w:r>
+        <w:rPr>
+          <w:color w:val="auto"/>
+        </w:rPr>
+        <w:fldChar w:fldCharType="separate"/>
+      </w:r>
+      <w:r>
+        <w:rPr>
+          <w:noProof/>
+          <w:color w:val="auto"/>
+        </w:rPr>
+        <w:t>22</w:t>
+      </w:r>
+      <w:r>
+        <w:rPr>
+          <w:color w:val="auto"/>
+        </w:rPr>
+        <w:fldChar w:fldCharType="end"/>
+      </w:r>
+      <w:r>
+        <w:rPr>
+          <w:color w:val="auto"/>
+        </w:rPr>
+        <w:t xml:space="preserve"> The graph for the both the model with 100 and 200 epoch values.</w:t>
+      </w:r>
+    </w:p>
+    <w:p>
+      <w:pPr>
+        <w:jc w:val="both"/>
+        <w:rPr>
+          <w:rFonts w:ascii="Times New Roman" w:hAnsi="Times New Roman"/>
+          <w:sz w:val="24"/>
+          <w:szCs w:val="24"/>
+        </w:rPr>
+      </w:pPr>
+      <w:r>
+        <w:rPr>
+          <w:rFonts w:ascii="Times New Roman" w:hAnsi="Times New Roman"/>
+          <w:sz w:val="24"/>
+          <w:szCs w:val="24"/>
+        </w:rPr>
+        <w:t>From the above given data we can see that model with 300 epoch values is performing well from all the 3 models of 100, 200 and 300 epoch values.</w:t>
+      </w:r>
       <w:r>
         <w:rPr>
           <w:rFonts w:ascii="Times New Roman" w:hAnsi="Times New Roman"/>
@@ -22366,6 +22679,315 @@
         </w:rPr>
         <w:t xml:space="preserve"> </w:t>
       </w:r>
+    </w:p>
+    <w:p>
+      <w:pPr>
+        <w:jc w:val="both"/>
+        <w:rPr>
+          <w:rFonts w:ascii="Times New Roman" w:hAnsi="Times New Roman"/>
+          <w:sz w:val="24"/>
+          <w:szCs w:val="24"/>
+        </w:rPr>
+      </w:pPr>
+      <w:r>
+        <w:rPr>
+          <w:rFonts w:ascii="Times New Roman" w:hAnsi="Times New Roman"/>
+          <w:sz w:val="24"/>
+          <w:szCs w:val="24"/>
+        </w:rPr>
+        <w:t>We have generated the same model for the 70 neurons in it each layer to see how accurate our model could be. For that we have created another model with the 70 neurons with all the 3 epoch values 100, 200 and 300.</w:t>
+      </w:r>
+      <w:r>
+        <w:rPr>
+          <w:rFonts w:ascii="Times New Roman" w:hAnsi="Times New Roman"/>
+          <w:sz w:val="24"/>
+          <w:szCs w:val="24"/>
+        </w:rPr>
+        <w:t xml:space="preserve"> We have done this because we can compare our model with the it own means we will compare the model with 50 neurons and 70 neurons. From this we can see and understand which model is performing well in that.</w:t>
+      </w:r>
+    </w:p>
+    <w:p>
+      <w:pPr>
+        <w:keepNext/>
+        <w:jc w:val="center"/>
+      </w:pPr>
+      <w:r>
+        <w:rPr>
+          <w:rFonts w:ascii="Times New Roman" w:hAnsi="Times New Roman"/>
+          <w:noProof/>
+          <w:sz w:val="24"/>
+          <w:szCs w:val="24"/>
+        </w:rPr>
+        <w:drawing>
+          <wp:inline distT="0" distB="0" distL="0" distR="0" wp14:anchorId="10426BD0" wp14:editId="03B7D9E5">
+            <wp:extent cx="4384964" cy="3289912"/>
+            <wp:effectExtent l="0" t="0" r="0" b="6350"/>
+            <wp:docPr id="16" name="Picture 16"/>
+            <wp:cNvGraphicFramePr>
+              <a:graphicFrameLocks xmlns:a="http://schemas.openxmlformats.org/drawingml/2006/main" noChangeAspect="1"/>
+            </wp:cNvGraphicFramePr>
+            <a:graphic xmlns:a="http://schemas.openxmlformats.org/drawingml/2006/main">
+              <a:graphicData uri="http://schemas.openxmlformats.org/drawingml/2006/picture">
+                <pic:pic xmlns:pic="http://schemas.openxmlformats.org/drawingml/2006/picture">
+                  <pic:nvPicPr>
+                    <pic:cNvPr id="0" name="Picture 2"/>
+                    <pic:cNvPicPr>
+                      <a:picLocks noChangeAspect="1" noChangeArrowheads="1"/>
+                    </pic:cNvPicPr>
+                  </pic:nvPicPr>
+                  <pic:blipFill>
+                    <a:blip r:embed="rId39">
+                      <a:extLst>
+                        <a:ext uri="{28A0092B-C50C-407E-A947-70E740481C1C}">
+                          <a14:useLocalDpi xmlns:a14="http://schemas.microsoft.com/office/drawing/2010/main" val="0"/>
+                        </a:ext>
+                      </a:extLst>
+                    </a:blip>
+                    <a:srcRect/>
+                    <a:stretch>
+                      <a:fillRect/>
+                    </a:stretch>
+                  </pic:blipFill>
+                  <pic:spPr bwMode="auto">
+                    <a:xfrm>
+                      <a:off x="0" y="0"/>
+                      <a:ext cx="4397042" cy="3298974"/>
+                    </a:xfrm>
+                    <a:prstGeom prst="rect">
+                      <a:avLst/>
+                    </a:prstGeom>
+                    <a:noFill/>
+                    <a:ln>
+                      <a:noFill/>
+                    </a:ln>
+                  </pic:spPr>
+                </pic:pic>
+              </a:graphicData>
+            </a:graphic>
+          </wp:inline>
+        </w:drawing>
+      </w:r>
+    </w:p>
+    <w:p>
+      <w:pPr>
+        <w:pStyle w:val="Caption"/>
+        <w:jc w:val="center"/>
+        <w:rPr>
+          <w:rFonts w:ascii="Times New Roman" w:hAnsi="Times New Roman"/>
+          <w:color w:val="auto"/>
+          <w:sz w:val="24"/>
+          <w:szCs w:val="24"/>
+        </w:rPr>
+      </w:pPr>
+      <w:r>
+        <w:rPr>
+          <w:color w:val="auto"/>
+        </w:rPr>
+        <w:t xml:space="preserve">Figure </w:t>
+      </w:r>
+      <w:r>
+        <w:rPr>
+          <w:color w:val="auto"/>
+        </w:rPr>
+        <w:fldChar w:fldCharType="begin"/>
+      </w:r>
+      <w:r>
+        <w:rPr>
+          <w:color w:val="auto"/>
+        </w:rPr>
+        <w:instrText xml:space="preserve"> SEQ Figure \* ARABIC </w:instrText>
+      </w:r>
+      <w:r>
+        <w:rPr>
+          <w:color w:val="auto"/>
+        </w:rPr>
+        <w:fldChar w:fldCharType="separate"/>
+      </w:r>
+      <w:r>
+        <w:rPr>
+          <w:noProof/>
+          <w:color w:val="auto"/>
+        </w:rPr>
+        <w:t>23</w:t>
+      </w:r>
+      <w:r>
+        <w:rPr>
+          <w:color w:val="auto"/>
+        </w:rPr>
+        <w:fldChar w:fldCharType="end"/>
+      </w:r>
+      <w:r>
+        <w:rPr>
+          <w:color w:val="auto"/>
+        </w:rPr>
+        <w:t xml:space="preserve"> The train and test validation data for the model with 70 neurons and 300 epoch</w:t>
+      </w:r>
+    </w:p>
+    <w:p>
+      <w:pPr>
+        <w:spacing w:after="0"/>
+        <w:jc w:val="both"/>
+        <w:rPr>
+          <w:rFonts w:ascii="Times New Roman" w:hAnsi="Times New Roman"/>
+          <w:sz w:val="24"/>
+          <w:szCs w:val="24"/>
+        </w:rPr>
+      </w:pPr>
+      <w:r>
+        <w:rPr>
+          <w:rFonts w:ascii="Times New Roman" w:hAnsi="Times New Roman"/>
+          <w:sz w:val="24"/>
+          <w:szCs w:val="24"/>
+        </w:rPr>
+        <w:lastRenderedPageBreak/>
+        <w:t xml:space="preserve">The output what we have generated using the </w:t>
+      </w:r>
+      <w:r>
+        <w:rPr>
+          <w:rFonts w:ascii="Times New Roman" w:hAnsi="Times New Roman"/>
+          <w:sz w:val="24"/>
+          <w:szCs w:val="24"/>
+        </w:rPr>
+        <w:t>70 neurons and 300 epoch values the graph. This is the same as we have to give the last 15 days of data for the every hour and it will generate the next 24 hours of data. It will generate the graph for the prediction value and Actual value. The graph for this model will look like this.</w:t>
+      </w:r>
+    </w:p>
+    <w:p>
+      <w:pPr>
+        <w:spacing w:after="0"/>
+        <w:jc w:val="both"/>
+        <w:rPr>
+          <w:rFonts w:ascii="Times New Roman" w:hAnsi="Times New Roman"/>
+          <w:sz w:val="24"/>
+          <w:szCs w:val="24"/>
+        </w:rPr>
+      </w:pPr>
+    </w:p>
+    <w:p>
+      <w:pPr>
+        <w:keepNext/>
+        <w:spacing w:after="0"/>
+        <w:jc w:val="center"/>
+      </w:pPr>
+      <w:r>
+        <w:rPr>
+          <w:rFonts w:ascii="Times New Roman" w:hAnsi="Times New Roman"/>
+          <w:noProof/>
+          <w:sz w:val="24"/>
+          <w:szCs w:val="24"/>
+        </w:rPr>
+        <w:drawing>
+          <wp:inline distT="0" distB="0" distL="0" distR="0" wp14:anchorId="1773DABA" wp14:editId="7A3D13B2">
+            <wp:extent cx="5964555" cy="3179445"/>
+            <wp:effectExtent l="0" t="0" r="0" b="1905"/>
+            <wp:docPr id="19" name="Picture 19"/>
+            <wp:cNvGraphicFramePr>
+              <a:graphicFrameLocks xmlns:a="http://schemas.openxmlformats.org/drawingml/2006/main" noChangeAspect="1"/>
+            </wp:cNvGraphicFramePr>
+            <a:graphic xmlns:a="http://schemas.openxmlformats.org/drawingml/2006/main">
+              <a:graphicData uri="http://schemas.openxmlformats.org/drawingml/2006/picture">
+                <pic:pic xmlns:pic="http://schemas.openxmlformats.org/drawingml/2006/picture">
+                  <pic:nvPicPr>
+                    <pic:cNvPr id="0" name="Picture 3"/>
+                    <pic:cNvPicPr>
+                      <a:picLocks noChangeAspect="1" noChangeArrowheads="1"/>
+                    </pic:cNvPicPr>
+                  </pic:nvPicPr>
+                  <pic:blipFill>
+                    <a:blip r:embed="rId40" cstate="print">
+                      <a:extLst>
+                        <a:ext uri="{28A0092B-C50C-407E-A947-70E740481C1C}">
+                          <a14:useLocalDpi xmlns:a14="http://schemas.microsoft.com/office/drawing/2010/main" val="0"/>
+                        </a:ext>
+                      </a:extLst>
+                    </a:blip>
+                    <a:srcRect/>
+                    <a:stretch>
+                      <a:fillRect/>
+                    </a:stretch>
+                  </pic:blipFill>
+                  <pic:spPr bwMode="auto">
+                    <a:xfrm>
+                      <a:off x="0" y="0"/>
+                      <a:ext cx="5964555" cy="3179445"/>
+                    </a:xfrm>
+                    <a:prstGeom prst="rect">
+                      <a:avLst/>
+                    </a:prstGeom>
+                    <a:noFill/>
+                    <a:ln>
+                      <a:noFill/>
+                    </a:ln>
+                  </pic:spPr>
+                </pic:pic>
+              </a:graphicData>
+            </a:graphic>
+          </wp:inline>
+        </w:drawing>
+      </w:r>
+    </w:p>
+    <w:p>
+      <w:pPr>
+        <w:pStyle w:val="Caption"/>
+        <w:jc w:val="center"/>
+        <w:rPr>
+          <w:rFonts w:ascii="Times New Roman" w:hAnsi="Times New Roman"/>
+          <w:color w:val="auto"/>
+          <w:sz w:val="24"/>
+          <w:szCs w:val="24"/>
+        </w:rPr>
+      </w:pPr>
+      <w:r>
+        <w:rPr>
+          <w:color w:val="auto"/>
+        </w:rPr>
+        <w:t xml:space="preserve">Figure </w:t>
+      </w:r>
+      <w:r>
+        <w:rPr>
+          <w:color w:val="auto"/>
+        </w:rPr>
+        <w:fldChar w:fldCharType="begin"/>
+      </w:r>
+      <w:r>
+        <w:rPr>
+          <w:color w:val="auto"/>
+        </w:rPr>
+        <w:instrText xml:space="preserve"> SEQ Figure \* ARABIC </w:instrText>
+      </w:r>
+      <w:r>
+        <w:rPr>
+          <w:color w:val="auto"/>
+        </w:rPr>
+        <w:fldChar w:fldCharType="separate"/>
+      </w:r>
+      <w:r>
+        <w:rPr>
+          <w:noProof/>
+          <w:color w:val="auto"/>
+        </w:rPr>
+        <w:t>24</w:t>
+      </w:r>
+      <w:r>
+        <w:rPr>
+          <w:color w:val="auto"/>
+        </w:rPr>
+        <w:fldChar w:fldCharType="end"/>
+      </w:r>
+      <w:r>
+        <w:rPr>
+          <w:color w:val="auto"/>
+        </w:rPr>
+        <w:t xml:space="preserve"> The output graph for the next 24 hours of data for the 70 neurons</w:t>
+      </w:r>
+    </w:p>
+    <w:p>
+      <w:pPr>
+        <w:rPr>
+          <w:rFonts w:ascii="Times New Roman" w:hAnsi="Times New Roman"/>
+          <w:sz w:val="24"/>
+          <w:szCs w:val="24"/>
+        </w:rPr>
+      </w:pPr>
       <w:r>
         <w:rPr>
           <w:rFonts w:ascii="Times New Roman" w:hAnsi="Times New Roman"/>
@@ -22944,7 +23566,7 @@
       </w:pPr>
     </w:p>
     <w:sectPr>
-      <w:footerReference w:type="default" r:id="rId36"/>
+      <w:type w:val="continuous"/>
       <w:pgSz w:w="12240" w:h="15840"/>
       <w:pgMar w:top="1440" w:right="1440" w:bottom="1440" w:left="1440" w:header="720" w:footer="720" w:gutter="0"/>
       <w:pgBorders w:offsetFrom="page">

</xml_diff>